<commit_message>
OB Figures science (incl Shanghai)
</commit_message>
<xml_diff>
--- a/OB_Figures_science.docx
+++ b/OB_Figures_science.docx
@@ -19,13 +19,54 @@
         <w:rPr>
           <w:sz w:val="32"/>
         </w:rPr>
-        <w:t>–</w:t>
-      </w:r>
-      <w:r>
+        <w:t>– Science</w:t>
+      </w:r>
+    </w:p>
+    <w:p>
+      <w:pPr>
         <w:rPr>
           <w:sz w:val="32"/>
         </w:rPr>
-        <w:t xml:space="preserve"> Science</w:t>
+      </w:pPr>
+      <w:r>
+        <w:rPr>
+          <w:noProof/>
+        </w:rPr>
+        <w:drawing>
+          <wp:inline distT="0" distB="0" distL="0" distR="0" wp14:anchorId="19A8D40F" wp14:editId="62649F05">
+            <wp:extent cx="5943600" cy="3644265"/>
+            <wp:effectExtent l="0" t="0" r="0" b="0"/>
+            <wp:docPr id="1" name="Picture 1"/>
+            <wp:cNvGraphicFramePr>
+              <a:graphicFrameLocks xmlns:a="http://schemas.openxmlformats.org/drawingml/2006/main" noChangeAspect="1"/>
+            </wp:cNvGraphicFramePr>
+            <a:graphic xmlns:a="http://schemas.openxmlformats.org/drawingml/2006/main">
+              <a:graphicData uri="http://schemas.openxmlformats.org/drawingml/2006/picture">
+                <pic:pic xmlns:pic="http://schemas.openxmlformats.org/drawingml/2006/picture">
+                  <pic:nvPicPr>
+                    <pic:cNvPr id="1" name=""/>
+                    <pic:cNvPicPr/>
+                  </pic:nvPicPr>
+                  <pic:blipFill>
+                    <a:blip r:embed="rId4"/>
+                    <a:stretch>
+                      <a:fillRect/>
+                    </a:stretch>
+                  </pic:blipFill>
+                  <pic:spPr>
+                    <a:xfrm>
+                      <a:off x="0" y="0"/>
+                      <a:ext cx="5943600" cy="3644265"/>
+                    </a:xfrm>
+                    <a:prstGeom prst="rect">
+                      <a:avLst/>
+                    </a:prstGeom>
+                  </pic:spPr>
+                </pic:pic>
+              </a:graphicData>
+            </a:graphic>
+          </wp:inline>
+        </w:drawing>
       </w:r>
     </w:p>
     <w:p>
@@ -39,22 +80,22 @@
           <w:noProof/>
         </w:rPr>
         <w:drawing>
-          <wp:inline distT="0" distB="0" distL="0" distR="0" wp14:anchorId="19A8D40F" wp14:editId="62649F05">
-            <wp:extent cx="5943600" cy="3644265"/>
-            <wp:effectExtent l="0" t="0" r="0" b="0"/>
-            <wp:docPr id="1" name="Picture 1"/>
-            <wp:cNvGraphicFramePr>
-              <a:graphicFrameLocks xmlns:a="http://schemas.openxmlformats.org/drawingml/2006/main" noChangeAspect="1"/>
-            </wp:cNvGraphicFramePr>
-            <a:graphic xmlns:a="http://schemas.openxmlformats.org/drawingml/2006/main">
-              <a:graphicData uri="http://schemas.openxmlformats.org/drawingml/2006/picture">
-                <pic:pic xmlns:pic="http://schemas.openxmlformats.org/drawingml/2006/picture">
-                  <pic:nvPicPr>
-                    <pic:cNvPr id="1" name=""/>
-                    <pic:cNvPicPr/>
-                  </pic:nvPicPr>
-                  <pic:blipFill>
-                    <a:blip r:embed="rId4"/>
+          <wp:inline distT="0" distB="0" distL="0" distR="0" wp14:anchorId="22FEE6A6" wp14:editId="5D4EE83D">
+            <wp:extent cx="5943600" cy="3644265"/>
+            <wp:effectExtent l="0" t="0" r="0" b="0"/>
+            <wp:docPr id="3" name="Picture 3"/>
+            <wp:cNvGraphicFramePr>
+              <a:graphicFrameLocks xmlns:a="http://schemas.openxmlformats.org/drawingml/2006/main" noChangeAspect="1"/>
+            </wp:cNvGraphicFramePr>
+            <a:graphic xmlns:a="http://schemas.openxmlformats.org/drawingml/2006/main">
+              <a:graphicData uri="http://schemas.openxmlformats.org/drawingml/2006/picture">
+                <pic:pic xmlns:pic="http://schemas.openxmlformats.org/drawingml/2006/picture">
+                  <pic:nvPicPr>
+                    <pic:cNvPr id="1" name=""/>
+                    <pic:cNvPicPr/>
+                  </pic:nvPicPr>
+                  <pic:blipFill>
+                    <a:blip r:embed="rId5"/>
                     <a:stretch>
                       <a:fillRect/>
                     </a:stretch>
@@ -85,23 +126,24 @@
         <w:rPr>
           <w:noProof/>
         </w:rPr>
-        <w:drawing>
-          <wp:inline distT="0" distB="0" distL="0" distR="0" wp14:anchorId="22FEE6A6" wp14:editId="5D4EE83D">
-            <wp:extent cx="5943600" cy="3644265"/>
-            <wp:effectExtent l="0" t="0" r="0" b="0"/>
-            <wp:docPr id="3" name="Picture 3"/>
-            <wp:cNvGraphicFramePr>
-              <a:graphicFrameLocks xmlns:a="http://schemas.openxmlformats.org/drawingml/2006/main" noChangeAspect="1"/>
-            </wp:cNvGraphicFramePr>
-            <a:graphic xmlns:a="http://schemas.openxmlformats.org/drawingml/2006/main">
-              <a:graphicData uri="http://schemas.openxmlformats.org/drawingml/2006/picture">
-                <pic:pic xmlns:pic="http://schemas.openxmlformats.org/drawingml/2006/picture">
-                  <pic:nvPicPr>
-                    <pic:cNvPr id="1" name=""/>
-                    <pic:cNvPicPr/>
-                  </pic:nvPicPr>
-                  <pic:blipFill>
-                    <a:blip r:embed="rId5"/>
+        <w:lastRenderedPageBreak/>
+        <w:drawing>
+          <wp:inline distT="0" distB="0" distL="0" distR="0" wp14:anchorId="22CEA882" wp14:editId="14CC9896">
+            <wp:extent cx="5943600" cy="3644265"/>
+            <wp:effectExtent l="0" t="0" r="0" b="0"/>
+            <wp:docPr id="5" name="Picture 5"/>
+            <wp:cNvGraphicFramePr>
+              <a:graphicFrameLocks xmlns:a="http://schemas.openxmlformats.org/drawingml/2006/main" noChangeAspect="1"/>
+            </wp:cNvGraphicFramePr>
+            <a:graphic xmlns:a="http://schemas.openxmlformats.org/drawingml/2006/main">
+              <a:graphicData uri="http://schemas.openxmlformats.org/drawingml/2006/picture">
+                <pic:pic xmlns:pic="http://schemas.openxmlformats.org/drawingml/2006/picture">
+                  <pic:nvPicPr>
+                    <pic:cNvPr id="1" name=""/>
+                    <pic:cNvPicPr/>
+                  </pic:nvPicPr>
+                  <pic:blipFill>
+                    <a:blip r:embed="rId6"/>
                     <a:stretch>
                       <a:fillRect/>
                     </a:stretch>
@@ -132,24 +174,71 @@
         <w:rPr>
           <w:noProof/>
         </w:rPr>
+        <w:drawing>
+          <wp:inline distT="0" distB="0" distL="0" distR="0" wp14:anchorId="5CAF6D66" wp14:editId="661E97C4">
+            <wp:extent cx="5943600" cy="3644265"/>
+            <wp:effectExtent l="0" t="0" r="0" b="0"/>
+            <wp:docPr id="7" name="Picture 7"/>
+            <wp:cNvGraphicFramePr>
+              <a:graphicFrameLocks xmlns:a="http://schemas.openxmlformats.org/drawingml/2006/main" noChangeAspect="1"/>
+            </wp:cNvGraphicFramePr>
+            <a:graphic xmlns:a="http://schemas.openxmlformats.org/drawingml/2006/main">
+              <a:graphicData uri="http://schemas.openxmlformats.org/drawingml/2006/picture">
+                <pic:pic xmlns:pic="http://schemas.openxmlformats.org/drawingml/2006/picture">
+                  <pic:nvPicPr>
+                    <pic:cNvPr id="1" name=""/>
+                    <pic:cNvPicPr/>
+                  </pic:nvPicPr>
+                  <pic:blipFill>
+                    <a:blip r:embed="rId7"/>
+                    <a:stretch>
+                      <a:fillRect/>
+                    </a:stretch>
+                  </pic:blipFill>
+                  <pic:spPr>
+                    <a:xfrm>
+                      <a:off x="0" y="0"/>
+                      <a:ext cx="5943600" cy="3644265"/>
+                    </a:xfrm>
+                    <a:prstGeom prst="rect">
+                      <a:avLst/>
+                    </a:prstGeom>
+                  </pic:spPr>
+                </pic:pic>
+              </a:graphicData>
+            </a:graphic>
+          </wp:inline>
+        </w:drawing>
+      </w:r>
+    </w:p>
+    <w:p>
+      <w:pPr>
+        <w:rPr>
+          <w:sz w:val="32"/>
+        </w:rPr>
+      </w:pPr>
+      <w:r>
+        <w:rPr>
+          <w:noProof/>
+        </w:rPr>
         <w:lastRenderedPageBreak/>
         <w:drawing>
-          <wp:inline distT="0" distB="0" distL="0" distR="0" wp14:anchorId="22CEA882" wp14:editId="14CC9896">
-            <wp:extent cx="5943600" cy="3644265"/>
-            <wp:effectExtent l="0" t="0" r="0" b="0"/>
-            <wp:docPr id="5" name="Picture 5"/>
-            <wp:cNvGraphicFramePr>
-              <a:graphicFrameLocks xmlns:a="http://schemas.openxmlformats.org/drawingml/2006/main" noChangeAspect="1"/>
-            </wp:cNvGraphicFramePr>
-            <a:graphic xmlns:a="http://schemas.openxmlformats.org/drawingml/2006/main">
-              <a:graphicData uri="http://schemas.openxmlformats.org/drawingml/2006/picture">
-                <pic:pic xmlns:pic="http://schemas.openxmlformats.org/drawingml/2006/picture">
-                  <pic:nvPicPr>
-                    <pic:cNvPr id="1" name=""/>
-                    <pic:cNvPicPr/>
-                  </pic:nvPicPr>
-                  <pic:blipFill>
-                    <a:blip r:embed="rId6"/>
+          <wp:inline distT="0" distB="0" distL="0" distR="0" wp14:anchorId="2D512CAC" wp14:editId="4AE963C3">
+            <wp:extent cx="5943600" cy="3644265"/>
+            <wp:effectExtent l="0" t="0" r="0" b="0"/>
+            <wp:docPr id="9" name="Picture 9"/>
+            <wp:cNvGraphicFramePr>
+              <a:graphicFrameLocks xmlns:a="http://schemas.openxmlformats.org/drawingml/2006/main" noChangeAspect="1"/>
+            </wp:cNvGraphicFramePr>
+            <a:graphic xmlns:a="http://schemas.openxmlformats.org/drawingml/2006/main">
+              <a:graphicData uri="http://schemas.openxmlformats.org/drawingml/2006/picture">
+                <pic:pic xmlns:pic="http://schemas.openxmlformats.org/drawingml/2006/picture">
+                  <pic:nvPicPr>
+                    <pic:cNvPr id="1" name=""/>
+                    <pic:cNvPicPr/>
+                  </pic:nvPicPr>
+                  <pic:blipFill>
+                    <a:blip r:embed="rId8"/>
                     <a:stretch>
                       <a:fillRect/>
                     </a:stretch>
@@ -181,22 +270,22 @@
           <w:noProof/>
         </w:rPr>
         <w:drawing>
-          <wp:inline distT="0" distB="0" distL="0" distR="0" wp14:anchorId="5CAF6D66" wp14:editId="661E97C4">
-            <wp:extent cx="5943600" cy="3644265"/>
-            <wp:effectExtent l="0" t="0" r="0" b="0"/>
-            <wp:docPr id="7" name="Picture 7"/>
-            <wp:cNvGraphicFramePr>
-              <a:graphicFrameLocks xmlns:a="http://schemas.openxmlformats.org/drawingml/2006/main" noChangeAspect="1"/>
-            </wp:cNvGraphicFramePr>
-            <a:graphic xmlns:a="http://schemas.openxmlformats.org/drawingml/2006/main">
-              <a:graphicData uri="http://schemas.openxmlformats.org/drawingml/2006/picture">
-                <pic:pic xmlns:pic="http://schemas.openxmlformats.org/drawingml/2006/picture">
-                  <pic:nvPicPr>
-                    <pic:cNvPr id="1" name=""/>
-                    <pic:cNvPicPr/>
-                  </pic:nvPicPr>
-                  <pic:blipFill>
-                    <a:blip r:embed="rId7"/>
+          <wp:inline distT="0" distB="0" distL="0" distR="0" wp14:anchorId="4885C62B" wp14:editId="71DED8DB">
+            <wp:extent cx="5943600" cy="3644265"/>
+            <wp:effectExtent l="0" t="0" r="0" b="0"/>
+            <wp:docPr id="11" name="Picture 11"/>
+            <wp:cNvGraphicFramePr>
+              <a:graphicFrameLocks xmlns:a="http://schemas.openxmlformats.org/drawingml/2006/main" noChangeAspect="1"/>
+            </wp:cNvGraphicFramePr>
+            <a:graphic xmlns:a="http://schemas.openxmlformats.org/drawingml/2006/main">
+              <a:graphicData uri="http://schemas.openxmlformats.org/drawingml/2006/picture">
+                <pic:pic xmlns:pic="http://schemas.openxmlformats.org/drawingml/2006/picture">
+                  <pic:nvPicPr>
+                    <pic:cNvPr id="1" name=""/>
+                    <pic:cNvPicPr/>
+                  </pic:nvPicPr>
+                  <pic:blipFill>
+                    <a:blip r:embed="rId9"/>
                     <a:stretch>
                       <a:fillRect/>
                     </a:stretch>
@@ -229,101 +318,6 @@
         </w:rPr>
         <w:lastRenderedPageBreak/>
         <w:drawing>
-          <wp:inline distT="0" distB="0" distL="0" distR="0" wp14:anchorId="2D512CAC" wp14:editId="4AE963C3">
-            <wp:extent cx="5943600" cy="3644265"/>
-            <wp:effectExtent l="0" t="0" r="0" b="0"/>
-            <wp:docPr id="9" name="Picture 9"/>
-            <wp:cNvGraphicFramePr>
-              <a:graphicFrameLocks xmlns:a="http://schemas.openxmlformats.org/drawingml/2006/main" noChangeAspect="1"/>
-            </wp:cNvGraphicFramePr>
-            <a:graphic xmlns:a="http://schemas.openxmlformats.org/drawingml/2006/main">
-              <a:graphicData uri="http://schemas.openxmlformats.org/drawingml/2006/picture">
-                <pic:pic xmlns:pic="http://schemas.openxmlformats.org/drawingml/2006/picture">
-                  <pic:nvPicPr>
-                    <pic:cNvPr id="1" name=""/>
-                    <pic:cNvPicPr/>
-                  </pic:nvPicPr>
-                  <pic:blipFill>
-                    <a:blip r:embed="rId8"/>
-                    <a:stretch>
-                      <a:fillRect/>
-                    </a:stretch>
-                  </pic:blipFill>
-                  <pic:spPr>
-                    <a:xfrm>
-                      <a:off x="0" y="0"/>
-                      <a:ext cx="5943600" cy="3644265"/>
-                    </a:xfrm>
-                    <a:prstGeom prst="rect">
-                      <a:avLst/>
-                    </a:prstGeom>
-                  </pic:spPr>
-                </pic:pic>
-              </a:graphicData>
-            </a:graphic>
-          </wp:inline>
-        </w:drawing>
-      </w:r>
-    </w:p>
-    <w:p>
-      <w:pPr>
-        <w:rPr>
-          <w:sz w:val="32"/>
-        </w:rPr>
-      </w:pPr>
-      <w:r>
-        <w:rPr>
-          <w:noProof/>
-        </w:rPr>
-        <w:drawing>
-          <wp:inline distT="0" distB="0" distL="0" distR="0" wp14:anchorId="4885C62B" wp14:editId="71DED8DB">
-            <wp:extent cx="5943600" cy="3644265"/>
-            <wp:effectExtent l="0" t="0" r="0" b="0"/>
-            <wp:docPr id="11" name="Picture 11"/>
-            <wp:cNvGraphicFramePr>
-              <a:graphicFrameLocks xmlns:a="http://schemas.openxmlformats.org/drawingml/2006/main" noChangeAspect="1"/>
-            </wp:cNvGraphicFramePr>
-            <a:graphic xmlns:a="http://schemas.openxmlformats.org/drawingml/2006/main">
-              <a:graphicData uri="http://schemas.openxmlformats.org/drawingml/2006/picture">
-                <pic:pic xmlns:pic="http://schemas.openxmlformats.org/drawingml/2006/picture">
-                  <pic:nvPicPr>
-                    <pic:cNvPr id="1" name=""/>
-                    <pic:cNvPicPr/>
-                  </pic:nvPicPr>
-                  <pic:blipFill>
-                    <a:blip r:embed="rId9"/>
-                    <a:stretch>
-                      <a:fillRect/>
-                    </a:stretch>
-                  </pic:blipFill>
-                  <pic:spPr>
-                    <a:xfrm>
-                      <a:off x="0" y="0"/>
-                      <a:ext cx="5943600" cy="3644265"/>
-                    </a:xfrm>
-                    <a:prstGeom prst="rect">
-                      <a:avLst/>
-                    </a:prstGeom>
-                  </pic:spPr>
-                </pic:pic>
-              </a:graphicData>
-            </a:graphic>
-          </wp:inline>
-        </w:drawing>
-      </w:r>
-    </w:p>
-    <w:p>
-      <w:pPr>
-        <w:rPr>
-          <w:sz w:val="32"/>
-        </w:rPr>
-      </w:pPr>
-      <w:r>
-        <w:rPr>
-          <w:noProof/>
-        </w:rPr>
-        <w:lastRenderedPageBreak/>
-        <w:drawing>
           <wp:inline distT="0" distB="0" distL="0" distR="0" wp14:anchorId="43DC2A4B" wp14:editId="7451D48C">
             <wp:extent cx="5943600" cy="3644265"/>
             <wp:effectExtent l="0" t="0" r="0" b="0"/>
@@ -340,308 +334,6 @@
                   </pic:nvPicPr>
                   <pic:blipFill>
                     <a:blip r:embed="rId10"/>
-                    <a:stretch>
-                      <a:fillRect/>
-                    </a:stretch>
-                  </pic:blipFill>
-                  <pic:spPr>
-                    <a:xfrm>
-                      <a:off x="0" y="0"/>
-                      <a:ext cx="5943600" cy="3644265"/>
-                    </a:xfrm>
-                    <a:prstGeom prst="rect">
-                      <a:avLst/>
-                    </a:prstGeom>
-                  </pic:spPr>
-                </pic:pic>
-              </a:graphicData>
-            </a:graphic>
-          </wp:inline>
-        </w:drawing>
-      </w:r>
-    </w:p>
-    <w:p>
-      <w:pPr>
-        <w:rPr>
-          <w:sz w:val="32"/>
-        </w:rPr>
-      </w:pPr>
-      <w:r>
-        <w:rPr>
-          <w:noProof/>
-        </w:rPr>
-        <w:drawing>
-          <wp:inline distT="0" distB="0" distL="0" distR="0" wp14:anchorId="7CB585B3" wp14:editId="76D11EFF">
-            <wp:extent cx="5943600" cy="3644265"/>
-            <wp:effectExtent l="0" t="0" r="0" b="0"/>
-            <wp:docPr id="2" name="Picture 2"/>
-            <wp:cNvGraphicFramePr>
-              <a:graphicFrameLocks xmlns:a="http://schemas.openxmlformats.org/drawingml/2006/main" noChangeAspect="1"/>
-            </wp:cNvGraphicFramePr>
-            <a:graphic xmlns:a="http://schemas.openxmlformats.org/drawingml/2006/main">
-              <a:graphicData uri="http://schemas.openxmlformats.org/drawingml/2006/picture">
-                <pic:pic xmlns:pic="http://schemas.openxmlformats.org/drawingml/2006/picture">
-                  <pic:nvPicPr>
-                    <pic:cNvPr id="1" name=""/>
-                    <pic:cNvPicPr/>
-                  </pic:nvPicPr>
-                  <pic:blipFill>
-                    <a:blip r:embed="rId11"/>
-                    <a:stretch>
-                      <a:fillRect/>
-                    </a:stretch>
-                  </pic:blipFill>
-                  <pic:spPr>
-                    <a:xfrm>
-                      <a:off x="0" y="0"/>
-                      <a:ext cx="5943600" cy="3644265"/>
-                    </a:xfrm>
-                    <a:prstGeom prst="rect">
-                      <a:avLst/>
-                    </a:prstGeom>
-                  </pic:spPr>
-                </pic:pic>
-              </a:graphicData>
-            </a:graphic>
-          </wp:inline>
-        </w:drawing>
-      </w:r>
-    </w:p>
-    <w:p>
-      <w:r>
-        <w:rPr>
-          <w:noProof/>
-        </w:rPr>
-        <w:lastRenderedPageBreak/>
-        <w:drawing>
-          <wp:inline distT="0" distB="0" distL="0" distR="0" wp14:anchorId="67ADB1F8" wp14:editId="4EF2892F">
-            <wp:extent cx="5943600" cy="3644265"/>
-            <wp:effectExtent l="0" t="0" r="0" b="0"/>
-            <wp:docPr id="4" name="Picture 4"/>
-            <wp:cNvGraphicFramePr>
-              <a:graphicFrameLocks xmlns:a="http://schemas.openxmlformats.org/drawingml/2006/main" noChangeAspect="1"/>
-            </wp:cNvGraphicFramePr>
-            <a:graphic xmlns:a="http://schemas.openxmlformats.org/drawingml/2006/main">
-              <a:graphicData uri="http://schemas.openxmlformats.org/drawingml/2006/picture">
-                <pic:pic xmlns:pic="http://schemas.openxmlformats.org/drawingml/2006/picture">
-                  <pic:nvPicPr>
-                    <pic:cNvPr id="1" name=""/>
-                    <pic:cNvPicPr/>
-                  </pic:nvPicPr>
-                  <pic:blipFill>
-                    <a:blip r:embed="rId12"/>
-                    <a:stretch>
-                      <a:fillRect/>
-                    </a:stretch>
-                  </pic:blipFill>
-                  <pic:spPr>
-                    <a:xfrm>
-                      <a:off x="0" y="0"/>
-                      <a:ext cx="5943600" cy="3644265"/>
-                    </a:xfrm>
-                    <a:prstGeom prst="rect">
-                      <a:avLst/>
-                    </a:prstGeom>
-                  </pic:spPr>
-                </pic:pic>
-              </a:graphicData>
-            </a:graphic>
-          </wp:inline>
-        </w:drawing>
-      </w:r>
-    </w:p>
-    <w:p>
-      <w:r>
-        <w:rPr>
-          <w:noProof/>
-        </w:rPr>
-        <w:drawing>
-          <wp:inline distT="0" distB="0" distL="0" distR="0" wp14:anchorId="52332BC4" wp14:editId="09BC5B92">
-            <wp:extent cx="5943600" cy="3644265"/>
-            <wp:effectExtent l="0" t="0" r="0" b="0"/>
-            <wp:docPr id="6" name="Picture 6"/>
-            <wp:cNvGraphicFramePr>
-              <a:graphicFrameLocks xmlns:a="http://schemas.openxmlformats.org/drawingml/2006/main" noChangeAspect="1"/>
-            </wp:cNvGraphicFramePr>
-            <a:graphic xmlns:a="http://schemas.openxmlformats.org/drawingml/2006/main">
-              <a:graphicData uri="http://schemas.openxmlformats.org/drawingml/2006/picture">
-                <pic:pic xmlns:pic="http://schemas.openxmlformats.org/drawingml/2006/picture">
-                  <pic:nvPicPr>
-                    <pic:cNvPr id="1" name=""/>
-                    <pic:cNvPicPr/>
-                  </pic:nvPicPr>
-                  <pic:blipFill>
-                    <a:blip r:embed="rId13"/>
-                    <a:stretch>
-                      <a:fillRect/>
-                    </a:stretch>
-                  </pic:blipFill>
-                  <pic:spPr>
-                    <a:xfrm>
-                      <a:off x="0" y="0"/>
-                      <a:ext cx="5943600" cy="3644265"/>
-                    </a:xfrm>
-                    <a:prstGeom prst="rect">
-                      <a:avLst/>
-                    </a:prstGeom>
-                  </pic:spPr>
-                </pic:pic>
-              </a:graphicData>
-            </a:graphic>
-          </wp:inline>
-        </w:drawing>
-      </w:r>
-    </w:p>
-    <w:p>
-      <w:r>
-        <w:rPr>
-          <w:noProof/>
-        </w:rPr>
-        <w:lastRenderedPageBreak/>
-        <w:drawing>
-          <wp:inline distT="0" distB="0" distL="0" distR="0" wp14:anchorId="49B273DF" wp14:editId="1FEAB372">
-            <wp:extent cx="5943600" cy="3644265"/>
-            <wp:effectExtent l="0" t="0" r="0" b="0"/>
-            <wp:docPr id="8" name="Picture 8"/>
-            <wp:cNvGraphicFramePr>
-              <a:graphicFrameLocks xmlns:a="http://schemas.openxmlformats.org/drawingml/2006/main" noChangeAspect="1"/>
-            </wp:cNvGraphicFramePr>
-            <a:graphic xmlns:a="http://schemas.openxmlformats.org/drawingml/2006/main">
-              <a:graphicData uri="http://schemas.openxmlformats.org/drawingml/2006/picture">
-                <pic:pic xmlns:pic="http://schemas.openxmlformats.org/drawingml/2006/picture">
-                  <pic:nvPicPr>
-                    <pic:cNvPr id="1" name=""/>
-                    <pic:cNvPicPr/>
-                  </pic:nvPicPr>
-                  <pic:blipFill>
-                    <a:blip r:embed="rId14"/>
-                    <a:stretch>
-                      <a:fillRect/>
-                    </a:stretch>
-                  </pic:blipFill>
-                  <pic:spPr>
-                    <a:xfrm>
-                      <a:off x="0" y="0"/>
-                      <a:ext cx="5943600" cy="3644265"/>
-                    </a:xfrm>
-                    <a:prstGeom prst="rect">
-                      <a:avLst/>
-                    </a:prstGeom>
-                  </pic:spPr>
-                </pic:pic>
-              </a:graphicData>
-            </a:graphic>
-          </wp:inline>
-        </w:drawing>
-      </w:r>
-    </w:p>
-    <w:p>
-      <w:r>
-        <w:rPr>
-          <w:noProof/>
-        </w:rPr>
-        <w:drawing>
-          <wp:inline distT="0" distB="0" distL="0" distR="0" wp14:anchorId="44167CEB" wp14:editId="5EB0C547">
-            <wp:extent cx="5943600" cy="3644265"/>
-            <wp:effectExtent l="0" t="0" r="0" b="0"/>
-            <wp:docPr id="10" name="Picture 10"/>
-            <wp:cNvGraphicFramePr>
-              <a:graphicFrameLocks xmlns:a="http://schemas.openxmlformats.org/drawingml/2006/main" noChangeAspect="1"/>
-            </wp:cNvGraphicFramePr>
-            <a:graphic xmlns:a="http://schemas.openxmlformats.org/drawingml/2006/main">
-              <a:graphicData uri="http://schemas.openxmlformats.org/drawingml/2006/picture">
-                <pic:pic xmlns:pic="http://schemas.openxmlformats.org/drawingml/2006/picture">
-                  <pic:nvPicPr>
-                    <pic:cNvPr id="1" name=""/>
-                    <pic:cNvPicPr/>
-                  </pic:nvPicPr>
-                  <pic:blipFill>
-                    <a:blip r:embed="rId15"/>
-                    <a:stretch>
-                      <a:fillRect/>
-                    </a:stretch>
-                  </pic:blipFill>
-                  <pic:spPr>
-                    <a:xfrm>
-                      <a:off x="0" y="0"/>
-                      <a:ext cx="5943600" cy="3644265"/>
-                    </a:xfrm>
-                    <a:prstGeom prst="rect">
-                      <a:avLst/>
-                    </a:prstGeom>
-                  </pic:spPr>
-                </pic:pic>
-              </a:graphicData>
-            </a:graphic>
-          </wp:inline>
-        </w:drawing>
-      </w:r>
-    </w:p>
-    <w:p>
-      <w:r>
-        <w:rPr>
-          <w:noProof/>
-        </w:rPr>
-        <w:lastRenderedPageBreak/>
-        <w:drawing>
-          <wp:inline distT="0" distB="0" distL="0" distR="0" wp14:anchorId="64DFBBD2" wp14:editId="44D468C1">
-            <wp:extent cx="5943600" cy="3644265"/>
-            <wp:effectExtent l="0" t="0" r="0" b="0"/>
-            <wp:docPr id="12" name="Picture 12"/>
-            <wp:cNvGraphicFramePr>
-              <a:graphicFrameLocks xmlns:a="http://schemas.openxmlformats.org/drawingml/2006/main" noChangeAspect="1"/>
-            </wp:cNvGraphicFramePr>
-            <a:graphic xmlns:a="http://schemas.openxmlformats.org/drawingml/2006/main">
-              <a:graphicData uri="http://schemas.openxmlformats.org/drawingml/2006/picture">
-                <pic:pic xmlns:pic="http://schemas.openxmlformats.org/drawingml/2006/picture">
-                  <pic:nvPicPr>
-                    <pic:cNvPr id="1" name=""/>
-                    <pic:cNvPicPr/>
-                  </pic:nvPicPr>
-                  <pic:blipFill>
-                    <a:blip r:embed="rId16"/>
-                    <a:stretch>
-                      <a:fillRect/>
-                    </a:stretch>
-                  </pic:blipFill>
-                  <pic:spPr>
-                    <a:xfrm>
-                      <a:off x="0" y="0"/>
-                      <a:ext cx="5943600" cy="3644265"/>
-                    </a:xfrm>
-                    <a:prstGeom prst="rect">
-                      <a:avLst/>
-                    </a:prstGeom>
-                  </pic:spPr>
-                </pic:pic>
-              </a:graphicData>
-            </a:graphic>
-          </wp:inline>
-        </w:drawing>
-      </w:r>
-    </w:p>
-    <w:p>
-      <w:r>
-        <w:rPr>
-          <w:noProof/>
-        </w:rPr>
-        <w:drawing>
-          <wp:inline distT="0" distB="0" distL="0" distR="0" wp14:anchorId="4CAD4146" wp14:editId="7C53D85B">
-            <wp:extent cx="5943600" cy="3644265"/>
-            <wp:effectExtent l="0" t="0" r="0" b="0"/>
-            <wp:docPr id="14" name="Picture 14"/>
-            <wp:cNvGraphicFramePr>
-              <a:graphicFrameLocks xmlns:a="http://schemas.openxmlformats.org/drawingml/2006/main" noChangeAspect="1"/>
-            </wp:cNvGraphicFramePr>
-            <a:graphic xmlns:a="http://schemas.openxmlformats.org/drawingml/2006/main">
-              <a:graphicData uri="http://schemas.openxmlformats.org/drawingml/2006/picture">
-                <pic:pic xmlns:pic="http://schemas.openxmlformats.org/drawingml/2006/picture">
-                  <pic:nvPicPr>
-                    <pic:cNvPr id="1" name=""/>
-                    <pic:cNvPicPr/>
-                  </pic:nvPicPr>
-                  <pic:blipFill>
-                    <a:blip r:embed="rId17"/>
                     <a:stretch>
                       <a:fillRect/>
                     </a:stretch>
@@ -663,6 +355,398 @@
       </w:r>
       <w:bookmarkStart w:id="0" w:name="_GoBack"/>
       <w:bookmarkEnd w:id="0"/>
+    </w:p>
+    <w:p>
+      <w:pPr>
+        <w:rPr>
+          <w:sz w:val="32"/>
+        </w:rPr>
+      </w:pPr>
+      <w:r>
+        <w:rPr>
+          <w:noProof/>
+        </w:rPr>
+        <w:drawing>
+          <wp:inline distT="0" distB="0" distL="0" distR="0" wp14:anchorId="377EB221" wp14:editId="5746A119">
+            <wp:extent cx="5943600" cy="3644265"/>
+            <wp:effectExtent l="0" t="0" r="0" b="0"/>
+            <wp:docPr id="15" name="Picture 15"/>
+            <wp:cNvGraphicFramePr>
+              <a:graphicFrameLocks xmlns:a="http://schemas.openxmlformats.org/drawingml/2006/main" noChangeAspect="1"/>
+            </wp:cNvGraphicFramePr>
+            <a:graphic xmlns:a="http://schemas.openxmlformats.org/drawingml/2006/main">
+              <a:graphicData uri="http://schemas.openxmlformats.org/drawingml/2006/picture">
+                <pic:pic xmlns:pic="http://schemas.openxmlformats.org/drawingml/2006/picture">
+                  <pic:nvPicPr>
+                    <pic:cNvPr id="1" name=""/>
+                    <pic:cNvPicPr/>
+                  </pic:nvPicPr>
+                  <pic:blipFill>
+                    <a:blip r:embed="rId11"/>
+                    <a:stretch>
+                      <a:fillRect/>
+                    </a:stretch>
+                  </pic:blipFill>
+                  <pic:spPr>
+                    <a:xfrm>
+                      <a:off x="0" y="0"/>
+                      <a:ext cx="5943600" cy="3644265"/>
+                    </a:xfrm>
+                    <a:prstGeom prst="rect">
+                      <a:avLst/>
+                    </a:prstGeom>
+                  </pic:spPr>
+                </pic:pic>
+              </a:graphicData>
+            </a:graphic>
+          </wp:inline>
+        </w:drawing>
+      </w:r>
+    </w:p>
+    <w:p>
+      <w:pPr>
+        <w:rPr>
+          <w:sz w:val="32"/>
+        </w:rPr>
+      </w:pPr>
+      <w:r>
+        <w:rPr>
+          <w:noProof/>
+        </w:rPr>
+        <w:lastRenderedPageBreak/>
+        <w:drawing>
+          <wp:inline distT="0" distB="0" distL="0" distR="0" wp14:anchorId="7CB585B3" wp14:editId="76D11EFF">
+            <wp:extent cx="5943600" cy="3644265"/>
+            <wp:effectExtent l="0" t="0" r="0" b="0"/>
+            <wp:docPr id="2" name="Picture 2"/>
+            <wp:cNvGraphicFramePr>
+              <a:graphicFrameLocks xmlns:a="http://schemas.openxmlformats.org/drawingml/2006/main" noChangeAspect="1"/>
+            </wp:cNvGraphicFramePr>
+            <a:graphic xmlns:a="http://schemas.openxmlformats.org/drawingml/2006/main">
+              <a:graphicData uri="http://schemas.openxmlformats.org/drawingml/2006/picture">
+                <pic:pic xmlns:pic="http://schemas.openxmlformats.org/drawingml/2006/picture">
+                  <pic:nvPicPr>
+                    <pic:cNvPr id="1" name=""/>
+                    <pic:cNvPicPr/>
+                  </pic:nvPicPr>
+                  <pic:blipFill>
+                    <a:blip r:embed="rId12"/>
+                    <a:stretch>
+                      <a:fillRect/>
+                    </a:stretch>
+                  </pic:blipFill>
+                  <pic:spPr>
+                    <a:xfrm>
+                      <a:off x="0" y="0"/>
+                      <a:ext cx="5943600" cy="3644265"/>
+                    </a:xfrm>
+                    <a:prstGeom prst="rect">
+                      <a:avLst/>
+                    </a:prstGeom>
+                  </pic:spPr>
+                </pic:pic>
+              </a:graphicData>
+            </a:graphic>
+          </wp:inline>
+        </w:drawing>
+      </w:r>
+    </w:p>
+    <w:p>
+      <w:r>
+        <w:rPr>
+          <w:noProof/>
+        </w:rPr>
+        <w:drawing>
+          <wp:inline distT="0" distB="0" distL="0" distR="0" wp14:anchorId="67ADB1F8" wp14:editId="4EF2892F">
+            <wp:extent cx="5943600" cy="3644265"/>
+            <wp:effectExtent l="0" t="0" r="0" b="0"/>
+            <wp:docPr id="4" name="Picture 4"/>
+            <wp:cNvGraphicFramePr>
+              <a:graphicFrameLocks xmlns:a="http://schemas.openxmlformats.org/drawingml/2006/main" noChangeAspect="1"/>
+            </wp:cNvGraphicFramePr>
+            <a:graphic xmlns:a="http://schemas.openxmlformats.org/drawingml/2006/main">
+              <a:graphicData uri="http://schemas.openxmlformats.org/drawingml/2006/picture">
+                <pic:pic xmlns:pic="http://schemas.openxmlformats.org/drawingml/2006/picture">
+                  <pic:nvPicPr>
+                    <pic:cNvPr id="1" name=""/>
+                    <pic:cNvPicPr/>
+                  </pic:nvPicPr>
+                  <pic:blipFill>
+                    <a:blip r:embed="rId13"/>
+                    <a:stretch>
+                      <a:fillRect/>
+                    </a:stretch>
+                  </pic:blipFill>
+                  <pic:spPr>
+                    <a:xfrm>
+                      <a:off x="0" y="0"/>
+                      <a:ext cx="5943600" cy="3644265"/>
+                    </a:xfrm>
+                    <a:prstGeom prst="rect">
+                      <a:avLst/>
+                    </a:prstGeom>
+                  </pic:spPr>
+                </pic:pic>
+              </a:graphicData>
+            </a:graphic>
+          </wp:inline>
+        </w:drawing>
+      </w:r>
+    </w:p>
+    <w:p>
+      <w:r>
+        <w:rPr>
+          <w:noProof/>
+        </w:rPr>
+        <w:lastRenderedPageBreak/>
+        <w:drawing>
+          <wp:inline distT="0" distB="0" distL="0" distR="0" wp14:anchorId="52332BC4" wp14:editId="09BC5B92">
+            <wp:extent cx="5943600" cy="3644265"/>
+            <wp:effectExtent l="0" t="0" r="0" b="0"/>
+            <wp:docPr id="6" name="Picture 6"/>
+            <wp:cNvGraphicFramePr>
+              <a:graphicFrameLocks xmlns:a="http://schemas.openxmlformats.org/drawingml/2006/main" noChangeAspect="1"/>
+            </wp:cNvGraphicFramePr>
+            <a:graphic xmlns:a="http://schemas.openxmlformats.org/drawingml/2006/main">
+              <a:graphicData uri="http://schemas.openxmlformats.org/drawingml/2006/picture">
+                <pic:pic xmlns:pic="http://schemas.openxmlformats.org/drawingml/2006/picture">
+                  <pic:nvPicPr>
+                    <pic:cNvPr id="1" name=""/>
+                    <pic:cNvPicPr/>
+                  </pic:nvPicPr>
+                  <pic:blipFill>
+                    <a:blip r:embed="rId14"/>
+                    <a:stretch>
+                      <a:fillRect/>
+                    </a:stretch>
+                  </pic:blipFill>
+                  <pic:spPr>
+                    <a:xfrm>
+                      <a:off x="0" y="0"/>
+                      <a:ext cx="5943600" cy="3644265"/>
+                    </a:xfrm>
+                    <a:prstGeom prst="rect">
+                      <a:avLst/>
+                    </a:prstGeom>
+                  </pic:spPr>
+                </pic:pic>
+              </a:graphicData>
+            </a:graphic>
+          </wp:inline>
+        </w:drawing>
+      </w:r>
+    </w:p>
+    <w:p>
+      <w:r>
+        <w:rPr>
+          <w:noProof/>
+        </w:rPr>
+        <w:drawing>
+          <wp:inline distT="0" distB="0" distL="0" distR="0" wp14:anchorId="49B273DF" wp14:editId="1FEAB372">
+            <wp:extent cx="5943600" cy="3644265"/>
+            <wp:effectExtent l="0" t="0" r="0" b="0"/>
+            <wp:docPr id="8" name="Picture 8"/>
+            <wp:cNvGraphicFramePr>
+              <a:graphicFrameLocks xmlns:a="http://schemas.openxmlformats.org/drawingml/2006/main" noChangeAspect="1"/>
+            </wp:cNvGraphicFramePr>
+            <a:graphic xmlns:a="http://schemas.openxmlformats.org/drawingml/2006/main">
+              <a:graphicData uri="http://schemas.openxmlformats.org/drawingml/2006/picture">
+                <pic:pic xmlns:pic="http://schemas.openxmlformats.org/drawingml/2006/picture">
+                  <pic:nvPicPr>
+                    <pic:cNvPr id="1" name=""/>
+                    <pic:cNvPicPr/>
+                  </pic:nvPicPr>
+                  <pic:blipFill>
+                    <a:blip r:embed="rId15"/>
+                    <a:stretch>
+                      <a:fillRect/>
+                    </a:stretch>
+                  </pic:blipFill>
+                  <pic:spPr>
+                    <a:xfrm>
+                      <a:off x="0" y="0"/>
+                      <a:ext cx="5943600" cy="3644265"/>
+                    </a:xfrm>
+                    <a:prstGeom prst="rect">
+                      <a:avLst/>
+                    </a:prstGeom>
+                  </pic:spPr>
+                </pic:pic>
+              </a:graphicData>
+            </a:graphic>
+          </wp:inline>
+        </w:drawing>
+      </w:r>
+    </w:p>
+    <w:p>
+      <w:r>
+        <w:rPr>
+          <w:noProof/>
+        </w:rPr>
+        <w:lastRenderedPageBreak/>
+        <w:drawing>
+          <wp:inline distT="0" distB="0" distL="0" distR="0" wp14:anchorId="44167CEB" wp14:editId="5EB0C547">
+            <wp:extent cx="5943600" cy="3644265"/>
+            <wp:effectExtent l="0" t="0" r="0" b="0"/>
+            <wp:docPr id="10" name="Picture 10"/>
+            <wp:cNvGraphicFramePr>
+              <a:graphicFrameLocks xmlns:a="http://schemas.openxmlformats.org/drawingml/2006/main" noChangeAspect="1"/>
+            </wp:cNvGraphicFramePr>
+            <a:graphic xmlns:a="http://schemas.openxmlformats.org/drawingml/2006/main">
+              <a:graphicData uri="http://schemas.openxmlformats.org/drawingml/2006/picture">
+                <pic:pic xmlns:pic="http://schemas.openxmlformats.org/drawingml/2006/picture">
+                  <pic:nvPicPr>
+                    <pic:cNvPr id="1" name=""/>
+                    <pic:cNvPicPr/>
+                  </pic:nvPicPr>
+                  <pic:blipFill>
+                    <a:blip r:embed="rId16"/>
+                    <a:stretch>
+                      <a:fillRect/>
+                    </a:stretch>
+                  </pic:blipFill>
+                  <pic:spPr>
+                    <a:xfrm>
+                      <a:off x="0" y="0"/>
+                      <a:ext cx="5943600" cy="3644265"/>
+                    </a:xfrm>
+                    <a:prstGeom prst="rect">
+                      <a:avLst/>
+                    </a:prstGeom>
+                  </pic:spPr>
+                </pic:pic>
+              </a:graphicData>
+            </a:graphic>
+          </wp:inline>
+        </w:drawing>
+      </w:r>
+    </w:p>
+    <w:p>
+      <w:r>
+        <w:rPr>
+          <w:noProof/>
+        </w:rPr>
+        <w:drawing>
+          <wp:inline distT="0" distB="0" distL="0" distR="0" wp14:anchorId="64DFBBD2" wp14:editId="44D468C1">
+            <wp:extent cx="5943600" cy="3644265"/>
+            <wp:effectExtent l="0" t="0" r="0" b="0"/>
+            <wp:docPr id="12" name="Picture 12"/>
+            <wp:cNvGraphicFramePr>
+              <a:graphicFrameLocks xmlns:a="http://schemas.openxmlformats.org/drawingml/2006/main" noChangeAspect="1"/>
+            </wp:cNvGraphicFramePr>
+            <a:graphic xmlns:a="http://schemas.openxmlformats.org/drawingml/2006/main">
+              <a:graphicData uri="http://schemas.openxmlformats.org/drawingml/2006/picture">
+                <pic:pic xmlns:pic="http://schemas.openxmlformats.org/drawingml/2006/picture">
+                  <pic:nvPicPr>
+                    <pic:cNvPr id="1" name=""/>
+                    <pic:cNvPicPr/>
+                  </pic:nvPicPr>
+                  <pic:blipFill>
+                    <a:blip r:embed="rId17"/>
+                    <a:stretch>
+                      <a:fillRect/>
+                    </a:stretch>
+                  </pic:blipFill>
+                  <pic:spPr>
+                    <a:xfrm>
+                      <a:off x="0" y="0"/>
+                      <a:ext cx="5943600" cy="3644265"/>
+                    </a:xfrm>
+                    <a:prstGeom prst="rect">
+                      <a:avLst/>
+                    </a:prstGeom>
+                  </pic:spPr>
+                </pic:pic>
+              </a:graphicData>
+            </a:graphic>
+          </wp:inline>
+        </w:drawing>
+      </w:r>
+    </w:p>
+    <w:p>
+      <w:r>
+        <w:rPr>
+          <w:noProof/>
+        </w:rPr>
+        <w:lastRenderedPageBreak/>
+        <w:drawing>
+          <wp:inline distT="0" distB="0" distL="0" distR="0" wp14:anchorId="4CAD4146" wp14:editId="7C53D85B">
+            <wp:extent cx="5943600" cy="3644265"/>
+            <wp:effectExtent l="0" t="0" r="0" b="0"/>
+            <wp:docPr id="14" name="Picture 14"/>
+            <wp:cNvGraphicFramePr>
+              <a:graphicFrameLocks xmlns:a="http://schemas.openxmlformats.org/drawingml/2006/main" noChangeAspect="1"/>
+            </wp:cNvGraphicFramePr>
+            <a:graphic xmlns:a="http://schemas.openxmlformats.org/drawingml/2006/main">
+              <a:graphicData uri="http://schemas.openxmlformats.org/drawingml/2006/picture">
+                <pic:pic xmlns:pic="http://schemas.openxmlformats.org/drawingml/2006/picture">
+                  <pic:nvPicPr>
+                    <pic:cNvPr id="1" name=""/>
+                    <pic:cNvPicPr/>
+                  </pic:nvPicPr>
+                  <pic:blipFill>
+                    <a:blip r:embed="rId18"/>
+                    <a:stretch>
+                      <a:fillRect/>
+                    </a:stretch>
+                  </pic:blipFill>
+                  <pic:spPr>
+                    <a:xfrm>
+                      <a:off x="0" y="0"/>
+                      <a:ext cx="5943600" cy="3644265"/>
+                    </a:xfrm>
+                    <a:prstGeom prst="rect">
+                      <a:avLst/>
+                    </a:prstGeom>
+                  </pic:spPr>
+                </pic:pic>
+              </a:graphicData>
+            </a:graphic>
+          </wp:inline>
+        </w:drawing>
+      </w:r>
+    </w:p>
+    <w:p>
+      <w:r>
+        <w:rPr>
+          <w:noProof/>
+        </w:rPr>
+        <w:drawing>
+          <wp:inline distT="0" distB="0" distL="0" distR="0" wp14:anchorId="1F54226A" wp14:editId="34EE2673">
+            <wp:extent cx="5943600" cy="3644265"/>
+            <wp:effectExtent l="0" t="0" r="0" b="0"/>
+            <wp:docPr id="16" name="Picture 16"/>
+            <wp:cNvGraphicFramePr>
+              <a:graphicFrameLocks xmlns:a="http://schemas.openxmlformats.org/drawingml/2006/main" noChangeAspect="1"/>
+            </wp:cNvGraphicFramePr>
+            <a:graphic xmlns:a="http://schemas.openxmlformats.org/drawingml/2006/main">
+              <a:graphicData uri="http://schemas.openxmlformats.org/drawingml/2006/picture">
+                <pic:pic xmlns:pic="http://schemas.openxmlformats.org/drawingml/2006/picture">
+                  <pic:nvPicPr>
+                    <pic:cNvPr id="1" name=""/>
+                    <pic:cNvPicPr/>
+                  </pic:nvPicPr>
+                  <pic:blipFill>
+                    <a:blip r:embed="rId19"/>
+                    <a:stretch>
+                      <a:fillRect/>
+                    </a:stretch>
+                  </pic:blipFill>
+                  <pic:spPr>
+                    <a:xfrm>
+                      <a:off x="0" y="0"/>
+                      <a:ext cx="5943600" cy="3644265"/>
+                    </a:xfrm>
+                    <a:prstGeom prst="rect">
+                      <a:avLst/>
+                    </a:prstGeom>
+                  </pic:spPr>
+                </pic:pic>
+              </a:graphicData>
+            </a:graphic>
+          </wp:inline>
+        </w:drawing>
+      </w:r>
     </w:p>
     <w:sectPr>
       <w:pgSz w:w="12240" w:h="15840"/>

</xml_diff>